<commit_message>
completarea diagramei arhitecturata in doc
</commit_message>
<xml_diff>
--- a/Arhitectura aplicatiei/Final Document.docx
+++ b/Arhitectura aplicatiei/Final Document.docx
@@ -649,8 +649,6 @@
         </w:rPr>
         <w:t>.7</w:t>
       </w:r>
-      <w:bookmarkStart w:id="0" w:name="_GoBack"/>
-      <w:bookmarkEnd w:id="0"/>
     </w:p>
     <w:p>
       <w:pPr>
@@ -711,6 +709,15 @@
         </w:rPr>
         <w:t>...</w:t>
       </w:r>
+      <w:r>
+        <w:rPr>
+          <w:rFonts w:ascii="Book Antiqua" w:hAnsi="Book Antiqua" w:cs="Calibri"/>
+          <w:sz w:val="32"/>
+          <w:szCs w:val="32"/>
+          <w:lang w:val="es-ES"/>
+        </w:rPr>
+        <w:t>.7</w:t>
+      </w:r>
     </w:p>
     <w:p>
       <w:pPr>
@@ -761,6 +768,15 @@
           <w:lang w:val="es-ES"/>
         </w:rPr>
         <w:t>…</w:t>
+      </w:r>
+      <w:r>
+        <w:rPr>
+          <w:rFonts w:ascii="Book Antiqua" w:hAnsi="Book Antiqua" w:cs="Calibri"/>
+          <w:sz w:val="32"/>
+          <w:szCs w:val="32"/>
+          <w:lang w:val="es-ES"/>
+        </w:rPr>
+        <w:t>10</w:t>
       </w:r>
     </w:p>
     <w:p>
@@ -3956,12 +3972,853 @@
       <w:pPr>
         <w:rPr>
           <w:rFonts w:ascii="Book Antiqua" w:hAnsi="Book Antiqua" w:cs="Calibri"/>
+          <w:b/>
+          <w:sz w:val="32"/>
+          <w:szCs w:val="32"/>
+          <w:lang w:val="ro-RO"/>
+        </w:rPr>
+      </w:pPr>
+      <w:r>
+        <w:rPr>
+          <w:rFonts w:ascii="Book Antiqua" w:hAnsi="Book Antiqua" w:cs="Calibri"/>
+          <w:b/>
           <w:noProof/>
           <w:sz w:val="32"/>
           <w:szCs w:val="32"/>
-        </w:rPr>
-      </w:pPr>
-      <w:r>
+          <w:lang w:val="ro-RO" w:eastAsia="ro-RO"/>
+        </w:rPr>
+        <w:drawing>
+          <wp:inline distT="0" distB="0" distL="0" distR="0">
+            <wp:extent cx="5943600" cy="4956810"/>
+            <wp:effectExtent l="0" t="0" r="0" b="0"/>
+            <wp:docPr id="5" name="Picture 5"/>
+            <wp:cNvGraphicFramePr>
+              <a:graphicFrameLocks xmlns:a="http://schemas.openxmlformats.org/drawingml/2006/main" noChangeAspect="1"/>
+            </wp:cNvGraphicFramePr>
+            <a:graphic xmlns:a="http://schemas.openxmlformats.org/drawingml/2006/main">
+              <a:graphicData uri="http://schemas.openxmlformats.org/drawingml/2006/picture">
+                <pic:pic xmlns:pic="http://schemas.openxmlformats.org/drawingml/2006/picture">
+                  <pic:nvPicPr>
+                    <pic:cNvPr id="0" name="diagrama arhitecturala.png"/>
+                    <pic:cNvPicPr/>
+                  </pic:nvPicPr>
+                  <pic:blipFill>
+                    <a:blip r:embed="rId9">
+                      <a:extLst>
+                        <a:ext uri="{28A0092B-C50C-407E-A947-70E740481C1C}">
+                          <a14:useLocalDpi xmlns:a14="http://schemas.microsoft.com/office/drawing/2010/main" val="0"/>
+                        </a:ext>
+                      </a:extLst>
+                    </a:blip>
+                    <a:stretch>
+                      <a:fillRect/>
+                    </a:stretch>
+                  </pic:blipFill>
+                  <pic:spPr>
+                    <a:xfrm>
+                      <a:off x="0" y="0"/>
+                      <a:ext cx="5943600" cy="4956810"/>
+                    </a:xfrm>
+                    <a:prstGeom prst="rect">
+                      <a:avLst/>
+                    </a:prstGeom>
+                  </pic:spPr>
+                </pic:pic>
+              </a:graphicData>
+            </a:graphic>
+          </wp:inline>
+        </w:drawing>
+      </w:r>
+    </w:p>
+    <w:p>
+      <w:pPr>
+        <w:rPr>
+          <w:rFonts w:ascii="Book Antiqua" w:hAnsi="Book Antiqua" w:cs="Calibri"/>
+          <w:b/>
+          <w:sz w:val="32"/>
+          <w:szCs w:val="32"/>
+          <w:lang w:val="ro-RO"/>
+        </w:rPr>
+      </w:pPr>
+    </w:p>
+    <w:p>
+      <w:pPr>
+        <w:rPr>
+          <w:rFonts w:ascii="Book Antiqua" w:hAnsi="Book Antiqua" w:cs="Calibri"/>
+          <w:sz w:val="32"/>
+          <w:szCs w:val="32"/>
+          <w:lang w:val="ro-RO"/>
+        </w:rPr>
+      </w:pPr>
+      <w:r>
+        <w:rPr>
+          <w:rFonts w:ascii="Book Antiqua" w:hAnsi="Book Antiqua" w:cs="Calibri"/>
+          <w:sz w:val="32"/>
+          <w:szCs w:val="32"/>
+          <w:lang w:val="ro-RO"/>
+        </w:rPr>
+        <w:t>Aplicatia este la nivel de clien</w:t>
+      </w:r>
+      <w:r>
+        <w:rPr>
+          <w:rFonts w:ascii="Book Antiqua" w:hAnsi="Book Antiqua" w:cs="Calibri"/>
+          <w:sz w:val="32"/>
+          <w:szCs w:val="32"/>
+          <w:lang w:val="ro-RO"/>
+        </w:rPr>
+        <w:t>t</w:t>
+      </w:r>
+      <w:bookmarkStart w:id="0" w:name="_GoBack"/>
+      <w:bookmarkEnd w:id="0"/>
+      <w:r>
+        <w:rPr>
+          <w:rFonts w:ascii="Book Antiqua" w:hAnsi="Book Antiqua" w:cs="Calibri"/>
+          <w:sz w:val="32"/>
+          <w:szCs w:val="32"/>
+          <w:lang w:val="ro-RO"/>
+        </w:rPr>
+        <w:t>, impartita in urmatoarele module(toate utilizand javascript):</w:t>
+      </w:r>
+    </w:p>
+    <w:p>
+      <w:pPr>
+        <w:rPr>
+          <w:rFonts w:ascii="Book Antiqua" w:hAnsi="Book Antiqua" w:cs="Calibri"/>
+          <w:sz w:val="32"/>
+          <w:szCs w:val="32"/>
+          <w:lang w:val="ro-RO"/>
+        </w:rPr>
+      </w:pPr>
+    </w:p>
+    <w:p>
+      <w:pPr>
+        <w:rPr>
+          <w:rFonts w:ascii="Book Antiqua" w:hAnsi="Book Antiqua" w:cs="Calibri"/>
+          <w:b/>
+          <w:sz w:val="32"/>
+          <w:szCs w:val="32"/>
+          <w:lang w:val="ro-RO"/>
+        </w:rPr>
+      </w:pPr>
+      <w:r>
+        <w:rPr>
+          <w:rFonts w:ascii="Book Antiqua" w:hAnsi="Book Antiqua" w:cs="Calibri"/>
+          <w:b/>
+          <w:sz w:val="32"/>
+          <w:szCs w:val="32"/>
+          <w:lang w:val="ro-RO"/>
+        </w:rPr>
+        <w:lastRenderedPageBreak/>
+        <w:sym w:font="Wingdings" w:char="F0E0"/>
+      </w:r>
+      <w:r>
+        <w:rPr>
+          <w:rFonts w:ascii="Book Antiqua" w:hAnsi="Book Antiqua" w:cs="Calibri"/>
+          <w:b/>
+          <w:sz w:val="32"/>
+          <w:szCs w:val="32"/>
+          <w:lang w:val="ro-RO"/>
+        </w:rPr>
+        <w:t>Modul pentru crearea/instatierea in pagina a tabelelor SVG:</w:t>
+      </w:r>
+    </w:p>
+    <w:p>
+      <w:pPr>
+        <w:ind w:firstLine="720"/>
+        <w:rPr>
+          <w:rFonts w:ascii="Book Antiqua" w:hAnsi="Book Antiqua" w:cs="Calibri"/>
+          <w:sz w:val="32"/>
+          <w:szCs w:val="32"/>
+          <w:lang w:val="ro-RO"/>
+        </w:rPr>
+      </w:pPr>
+      <w:r>
+        <w:rPr>
+          <w:rFonts w:ascii="Book Antiqua" w:hAnsi="Book Antiqua" w:cs="Calibri"/>
+          <w:b/>
+          <w:sz w:val="32"/>
+          <w:szCs w:val="32"/>
+          <w:lang w:val="ro-RO"/>
+        </w:rPr>
+        <w:t xml:space="preserve">~ </w:t>
+      </w:r>
+      <w:r>
+        <w:rPr>
+          <w:rFonts w:ascii="Book Antiqua" w:hAnsi="Book Antiqua" w:cs="Calibri"/>
+          <w:sz w:val="32"/>
+          <w:szCs w:val="32"/>
+          <w:lang w:val="ro-RO"/>
+        </w:rPr>
+        <w:t>Comanda SQL sau actiunile folosite in popup-ul de creare a tabelelor sunt procesate la nivel de javascript</w:t>
+      </w:r>
+      <w:r>
+        <w:rPr>
+          <w:rFonts w:ascii="Book Antiqua" w:hAnsi="Book Antiqua" w:cs="Calibri"/>
+          <w:sz w:val="32"/>
+          <w:szCs w:val="32"/>
+          <w:lang w:val="ro-RO"/>
+        </w:rPr>
+        <w:t xml:space="preserve"> si este generat in pagina, tabelul corespunzator.</w:t>
+      </w:r>
+    </w:p>
+    <w:p>
+      <w:pPr>
+        <w:ind w:firstLine="720"/>
+        <w:rPr>
+          <w:rFonts w:ascii="Book Antiqua" w:hAnsi="Book Antiqua" w:cs="Calibri"/>
+          <w:sz w:val="32"/>
+          <w:szCs w:val="32"/>
+          <w:lang w:val="ro-RO"/>
+        </w:rPr>
+      </w:pPr>
+    </w:p>
+    <w:p>
+      <w:pPr>
+        <w:rPr>
+          <w:rFonts w:ascii="Book Antiqua" w:hAnsi="Book Antiqua" w:cs="Calibri"/>
+          <w:b/>
+          <w:sz w:val="32"/>
+          <w:szCs w:val="32"/>
+          <w:lang w:val="ro-RO"/>
+        </w:rPr>
+      </w:pPr>
+      <w:r>
+        <w:rPr>
+          <w:rFonts w:ascii="Book Antiqua" w:hAnsi="Book Antiqua" w:cs="Calibri"/>
+          <w:sz w:val="32"/>
+          <w:szCs w:val="32"/>
+          <w:lang w:val="ro-RO"/>
+        </w:rPr>
+        <w:sym w:font="Wingdings" w:char="F0E0"/>
+      </w:r>
+      <w:r>
+        <w:rPr>
+          <w:rFonts w:ascii="Book Antiqua" w:hAnsi="Book Antiqua" w:cs="Calibri"/>
+          <w:b/>
+          <w:sz w:val="32"/>
+          <w:szCs w:val="32"/>
+          <w:lang w:val="ro-RO"/>
+        </w:rPr>
+        <w:t>Modul pentru crearea/instantierea in pagina a relatiilor dintre tabele:</w:t>
+      </w:r>
+    </w:p>
+    <w:p>
+      <w:pPr>
+        <w:ind w:firstLine="720"/>
+        <w:rPr>
+          <w:rFonts w:ascii="Book Antiqua" w:hAnsi="Book Antiqua" w:cs="Calibri"/>
+          <w:sz w:val="32"/>
+          <w:szCs w:val="32"/>
+          <w:lang w:val="ro-RO"/>
+        </w:rPr>
+      </w:pPr>
+      <w:r>
+        <w:rPr>
+          <w:rFonts w:ascii="Book Antiqua" w:hAnsi="Book Antiqua" w:cs="Calibri"/>
+          <w:b/>
+          <w:sz w:val="32"/>
+          <w:szCs w:val="32"/>
+          <w:lang w:val="ro-RO"/>
+        </w:rPr>
+        <w:t>~</w:t>
+      </w:r>
+      <w:r>
+        <w:rPr>
+          <w:rFonts w:ascii="Book Antiqua" w:hAnsi="Book Antiqua" w:cs="Calibri"/>
+          <w:sz w:val="32"/>
+          <w:szCs w:val="32"/>
+          <w:lang w:val="ro-RO"/>
+        </w:rPr>
+        <w:t>Comanda SQL sau actiunile foloste in popup-ul de creare a relatiilor intre tabele sunt procesate la nivel de javascript si este creata relatia intre tabelele corespunzatoare in pagina, ca si SVG.</w:t>
+      </w:r>
+    </w:p>
+    <w:p>
+      <w:pPr>
+        <w:ind w:firstLine="720"/>
+        <w:rPr>
+          <w:rFonts w:ascii="Book Antiqua" w:hAnsi="Book Antiqua" w:cs="Calibri"/>
+          <w:sz w:val="32"/>
+          <w:szCs w:val="32"/>
+          <w:lang w:val="ro-RO"/>
+        </w:rPr>
+      </w:pPr>
+    </w:p>
+    <w:p>
+      <w:pPr>
+        <w:rPr>
+          <w:rFonts w:ascii="Book Antiqua" w:hAnsi="Book Antiqua" w:cs="Calibri"/>
+          <w:sz w:val="32"/>
+          <w:szCs w:val="32"/>
+          <w:lang w:val="ro-RO"/>
+        </w:rPr>
+      </w:pPr>
+      <w:r>
+        <w:rPr>
+          <w:rFonts w:ascii="Book Antiqua" w:hAnsi="Book Antiqua" w:cs="Calibri"/>
+          <w:sz w:val="32"/>
+          <w:szCs w:val="32"/>
+          <w:lang w:val="ro-RO"/>
+        </w:rPr>
+        <w:sym w:font="Wingdings" w:char="F0E0"/>
+      </w:r>
+      <w:r>
+        <w:rPr>
+          <w:lang w:val="es-ES"/>
+        </w:rPr>
+        <w:t xml:space="preserve"> </w:t>
+      </w:r>
+      <w:r>
+        <w:rPr>
+          <w:rFonts w:ascii="Book Antiqua" w:hAnsi="Book Antiqua" w:cs="Calibri"/>
+          <w:b/>
+          <w:sz w:val="32"/>
+          <w:szCs w:val="32"/>
+          <w:lang w:val="ro-RO"/>
+        </w:rPr>
+        <w:t>Modul pentru stergerea ta</w:t>
+      </w:r>
+      <w:r>
+        <w:rPr>
+          <w:rFonts w:ascii="Book Antiqua" w:hAnsi="Book Antiqua" w:cs="Calibri"/>
+          <w:b/>
+          <w:sz w:val="32"/>
+          <w:szCs w:val="32"/>
+          <w:lang w:val="ro-RO"/>
+        </w:rPr>
+        <w:t>belelor/relatiilor dintre tabele:</w:t>
+      </w:r>
+    </w:p>
+    <w:p>
+      <w:pPr>
+        <w:ind w:firstLine="720"/>
+        <w:rPr>
+          <w:rFonts w:ascii="Book Antiqua" w:hAnsi="Book Antiqua" w:cs="Calibri"/>
+          <w:sz w:val="32"/>
+          <w:szCs w:val="32"/>
+          <w:lang w:val="ro-RO"/>
+        </w:rPr>
+      </w:pPr>
+      <w:r>
+        <w:rPr>
+          <w:rFonts w:ascii="Book Antiqua" w:hAnsi="Book Antiqua" w:cs="Calibri"/>
+          <w:sz w:val="32"/>
+          <w:szCs w:val="32"/>
+          <w:lang w:val="ro-RO"/>
+        </w:rPr>
+        <w:t>~</w:t>
+      </w:r>
+      <w:r>
+        <w:rPr>
+          <w:rFonts w:ascii="Book Antiqua" w:hAnsi="Book Antiqua" w:cs="Calibri"/>
+          <w:sz w:val="32"/>
+          <w:szCs w:val="32"/>
+          <w:lang w:val="ro-RO"/>
+        </w:rPr>
+        <w:t>Comanda SQL, sau actiunile folosite in popup-ul de stergere, vor sterge tabelele , respectiv relatiile cu aceste tabele, sau doar relatiile dintre tabele</w:t>
+      </w:r>
+      <w:r>
+        <w:rPr>
+          <w:rFonts w:ascii="Book Antiqua" w:hAnsi="Book Antiqua" w:cs="Calibri"/>
+          <w:sz w:val="32"/>
+          <w:szCs w:val="32"/>
+          <w:lang w:val="ro-RO"/>
+        </w:rPr>
+        <w:t>.</w:t>
+      </w:r>
+    </w:p>
+    <w:p>
+      <w:pPr>
+        <w:ind w:firstLine="720"/>
+        <w:rPr>
+          <w:rFonts w:ascii="Book Antiqua" w:hAnsi="Book Antiqua" w:cs="Calibri"/>
+          <w:sz w:val="32"/>
+          <w:szCs w:val="32"/>
+          <w:lang w:val="ro-RO"/>
+        </w:rPr>
+      </w:pPr>
+    </w:p>
+    <w:p>
+      <w:pPr>
+        <w:rPr>
+          <w:rFonts w:ascii="Book Antiqua" w:hAnsi="Book Antiqua" w:cs="Calibri"/>
+          <w:sz w:val="32"/>
+          <w:szCs w:val="32"/>
+          <w:lang w:val="ro-RO"/>
+        </w:rPr>
+      </w:pPr>
+      <w:r>
+        <w:rPr>
+          <w:rFonts w:ascii="Book Antiqua" w:hAnsi="Book Antiqua" w:cs="Calibri"/>
+          <w:sz w:val="32"/>
+          <w:szCs w:val="32"/>
+          <w:lang w:val="ro-RO"/>
+        </w:rPr>
+        <w:sym w:font="Wingdings" w:char="F0E0"/>
+      </w:r>
+      <w:r>
+        <w:rPr>
+          <w:rFonts w:ascii="Book Antiqua" w:hAnsi="Book Antiqua" w:cs="Calibri"/>
+          <w:b/>
+          <w:sz w:val="32"/>
+          <w:szCs w:val="32"/>
+          <w:lang w:val="ro-RO"/>
+        </w:rPr>
+        <w:t>Modul pentru a simula actiunile utilizatorului asupra Schemei de baza de date:</w:t>
+      </w:r>
+    </w:p>
+    <w:p>
+      <w:pPr>
+        <w:rPr>
+          <w:rFonts w:ascii="Book Antiqua" w:hAnsi="Book Antiqua" w:cs="Calibri"/>
+          <w:sz w:val="32"/>
+          <w:szCs w:val="32"/>
+          <w:lang w:val="ro-RO"/>
+        </w:rPr>
+      </w:pPr>
+      <w:r>
+        <w:rPr>
+          <w:rFonts w:ascii="Book Antiqua" w:hAnsi="Book Antiqua" w:cs="Calibri"/>
+          <w:sz w:val="32"/>
+          <w:szCs w:val="32"/>
+          <w:lang w:val="ro-RO"/>
+        </w:rPr>
+        <w:tab/>
+      </w:r>
+      <w:r>
+        <w:rPr>
+          <w:rFonts w:ascii="Book Antiqua" w:hAnsi="Book Antiqua" w:cs="Calibri"/>
+          <w:sz w:val="32"/>
+          <w:szCs w:val="32"/>
+          <w:lang w:val="ro-RO"/>
+        </w:rPr>
+        <w:t>~</w:t>
+      </w:r>
+      <w:r>
+        <w:rPr>
+          <w:rFonts w:ascii="Book Antiqua" w:hAnsi="Book Antiqua" w:cs="Calibri"/>
+          <w:sz w:val="32"/>
+          <w:szCs w:val="32"/>
+          <w:lang w:val="ro-RO"/>
+        </w:rPr>
+        <w:t>Utilizatorul poate sa faca zoom in sau zoom out, poate selecta tabele, le poate muta, poate muta intreaga schema de baza de date pri</w:t>
+      </w:r>
+      <w:r>
+        <w:rPr>
+          <w:rFonts w:ascii="Book Antiqua" w:hAnsi="Book Antiqua" w:cs="Calibri"/>
+          <w:sz w:val="32"/>
+          <w:szCs w:val="32"/>
+          <w:lang w:val="ro-RO"/>
+        </w:rPr>
+        <w:t>n simplul double click and drag</w:t>
+      </w:r>
+      <w:r>
+        <w:rPr>
+          <w:rFonts w:ascii="Book Antiqua" w:hAnsi="Book Antiqua" w:cs="Calibri"/>
+          <w:sz w:val="32"/>
+          <w:szCs w:val="32"/>
+          <w:lang w:val="ro-RO"/>
+        </w:rPr>
+        <w:t>.</w:t>
+      </w:r>
+    </w:p>
+    <w:p>
+      <w:pPr>
+        <w:rPr>
+          <w:rFonts w:ascii="Book Antiqua" w:hAnsi="Book Antiqua" w:cs="Calibri"/>
+          <w:sz w:val="32"/>
+          <w:szCs w:val="32"/>
+          <w:lang w:val="ro-RO"/>
+        </w:rPr>
+      </w:pPr>
+    </w:p>
+    <w:p>
+      <w:pPr>
+        <w:rPr>
+          <w:rFonts w:ascii="Book Antiqua" w:hAnsi="Book Antiqua" w:cs="Calibri"/>
+          <w:sz w:val="32"/>
+          <w:szCs w:val="32"/>
+          <w:lang w:val="ro-RO"/>
+        </w:rPr>
+      </w:pPr>
+    </w:p>
+    <w:p>
+      <w:pPr>
+        <w:rPr>
+          <w:rFonts w:ascii="Book Antiqua" w:hAnsi="Book Antiqua" w:cs="Calibri"/>
+          <w:b/>
+          <w:sz w:val="32"/>
+          <w:szCs w:val="32"/>
+          <w:lang w:val="ro-RO"/>
+        </w:rPr>
+      </w:pPr>
+      <w:r>
+        <w:rPr>
+          <w:rFonts w:ascii="Book Antiqua" w:hAnsi="Book Antiqua" w:cs="Calibri"/>
+          <w:sz w:val="32"/>
+          <w:szCs w:val="32"/>
+          <w:lang w:val="ro-RO"/>
+        </w:rPr>
+        <w:lastRenderedPageBreak/>
+        <w:sym w:font="Wingdings" w:char="F0E0"/>
+      </w:r>
+      <w:r>
+        <w:rPr>
+          <w:rFonts w:ascii="Book Antiqua" w:hAnsi="Book Antiqua" w:cs="Calibri"/>
+          <w:b/>
+          <w:sz w:val="32"/>
+          <w:szCs w:val="32"/>
+          <w:lang w:val="ro-RO"/>
+        </w:rPr>
+        <w:t>Modul pentru a exporta in format SVG</w:t>
+      </w:r>
+      <w:r>
+        <w:rPr>
+          <w:rFonts w:ascii="Book Antiqua" w:hAnsi="Book Antiqua" w:cs="Calibri"/>
+          <w:b/>
+          <w:sz w:val="32"/>
+          <w:szCs w:val="32"/>
+          <w:lang w:val="ro-RO"/>
+        </w:rPr>
+        <w:t>:</w:t>
+      </w:r>
+    </w:p>
+    <w:p>
+      <w:pPr>
+        <w:rPr>
+          <w:rFonts w:ascii="Book Antiqua" w:hAnsi="Book Antiqua" w:cs="Calibri"/>
+          <w:sz w:val="32"/>
+          <w:szCs w:val="32"/>
+          <w:lang w:val="ro-RO"/>
+        </w:rPr>
+      </w:pPr>
+      <w:r>
+        <w:rPr>
+          <w:rFonts w:ascii="Book Antiqua" w:hAnsi="Book Antiqua" w:cs="Calibri"/>
+          <w:sz w:val="32"/>
+          <w:szCs w:val="32"/>
+          <w:lang w:val="ro-RO"/>
+        </w:rPr>
+        <w:tab/>
+      </w:r>
+      <w:r>
+        <w:rPr>
+          <w:rFonts w:ascii="Book Antiqua" w:hAnsi="Book Antiqua" w:cs="Calibri"/>
+          <w:sz w:val="32"/>
+          <w:szCs w:val="32"/>
+          <w:lang w:val="ro-RO"/>
+        </w:rPr>
+        <w:t>~</w:t>
+      </w:r>
+      <w:r>
+        <w:rPr>
+          <w:rFonts w:ascii="Book Antiqua" w:hAnsi="Book Antiqua" w:cs="Calibri"/>
+          <w:sz w:val="32"/>
+          <w:szCs w:val="32"/>
+          <w:lang w:val="ro-RO"/>
+        </w:rPr>
+        <w:t>Utilizatorul poate exporta intrega schema de baza de date in formatul SVG prin simpla apasare a unui buton, in javascript se va crea continutul SVG-ului, si se va folosi tagul a din htm</w:t>
+      </w:r>
+      <w:r>
+        <w:rPr>
+          <w:rFonts w:ascii="Book Antiqua" w:hAnsi="Book Antiqua" w:cs="Calibri"/>
+          <w:sz w:val="32"/>
+          <w:szCs w:val="32"/>
+          <w:lang w:val="ro-RO"/>
+        </w:rPr>
+        <w:t>l pentru a face salvarea locala.</w:t>
+      </w:r>
+    </w:p>
+    <w:p>
+      <w:pPr>
+        <w:rPr>
+          <w:rFonts w:ascii="Book Antiqua" w:hAnsi="Book Antiqua" w:cs="Calibri"/>
+          <w:sz w:val="32"/>
+          <w:szCs w:val="32"/>
+          <w:lang w:val="ro-RO"/>
+        </w:rPr>
+      </w:pPr>
+    </w:p>
+    <w:p>
+      <w:pPr>
+        <w:rPr>
+          <w:rFonts w:ascii="Book Antiqua" w:hAnsi="Book Antiqua" w:cs="Calibri"/>
+          <w:sz w:val="32"/>
+          <w:szCs w:val="32"/>
+          <w:lang w:val="ro-RO"/>
+        </w:rPr>
+      </w:pPr>
+      <w:r>
+        <w:rPr>
+          <w:rFonts w:ascii="Book Antiqua" w:hAnsi="Book Antiqua" w:cs="Calibri"/>
+          <w:sz w:val="32"/>
+          <w:szCs w:val="32"/>
+          <w:lang w:val="ro-RO"/>
+        </w:rPr>
+        <w:sym w:font="Wingdings" w:char="F0E0"/>
+      </w:r>
+      <w:r>
+        <w:rPr>
+          <w:rFonts w:ascii="Book Antiqua" w:hAnsi="Book Antiqua" w:cs="Calibri"/>
+          <w:b/>
+          <w:sz w:val="32"/>
+          <w:szCs w:val="32"/>
+          <w:lang w:val="ro-RO"/>
+        </w:rPr>
+        <w:t>Modul pentru a exporta comenzile SQL</w:t>
+      </w:r>
+      <w:r>
+        <w:rPr>
+          <w:rFonts w:ascii="Book Antiqua" w:hAnsi="Book Antiqua" w:cs="Calibri"/>
+          <w:b/>
+          <w:sz w:val="32"/>
+          <w:szCs w:val="32"/>
+          <w:lang w:val="ro-RO"/>
+        </w:rPr>
+        <w:t>:</w:t>
+      </w:r>
+    </w:p>
+    <w:p>
+      <w:pPr>
+        <w:rPr>
+          <w:rFonts w:ascii="Book Antiqua" w:hAnsi="Book Antiqua" w:cs="Calibri"/>
+          <w:sz w:val="32"/>
+          <w:szCs w:val="32"/>
+          <w:lang w:val="ro-RO"/>
+        </w:rPr>
+      </w:pPr>
+      <w:r>
+        <w:rPr>
+          <w:rFonts w:ascii="Book Antiqua" w:hAnsi="Book Antiqua" w:cs="Calibri"/>
+          <w:sz w:val="32"/>
+          <w:szCs w:val="32"/>
+          <w:lang w:val="ro-RO"/>
+        </w:rPr>
+        <w:tab/>
+      </w:r>
+      <w:r>
+        <w:rPr>
+          <w:rFonts w:ascii="Book Antiqua" w:hAnsi="Book Antiqua" w:cs="Calibri"/>
+          <w:sz w:val="32"/>
+          <w:szCs w:val="32"/>
+          <w:lang w:val="ro-RO"/>
+        </w:rPr>
+        <w:t>~</w:t>
+      </w:r>
+      <w:r>
+        <w:rPr>
+          <w:rFonts w:ascii="Book Antiqua" w:hAnsi="Book Antiqua" w:cs="Calibri"/>
+          <w:sz w:val="32"/>
+          <w:szCs w:val="32"/>
+          <w:lang w:val="ro-RO"/>
+        </w:rPr>
+        <w:t>Utilizatorul poate obtine comenzile SQL necesare crearii schemei de baze de date a carei reprezentari a realizat-o pe aplicatia daser prin simpla apasare a unui buton. Acest modul va analiza tabelele si relatiile dintre ele si va genera comenzile necesare, pe care le va exporta local f</w:t>
+      </w:r>
+      <w:r>
+        <w:rPr>
+          <w:rFonts w:ascii="Book Antiqua" w:hAnsi="Book Antiqua" w:cs="Calibri"/>
+          <w:sz w:val="32"/>
+          <w:szCs w:val="32"/>
+          <w:lang w:val="ro-RO"/>
+        </w:rPr>
+        <w:t>ortat folosind tagul a din html.</w:t>
+      </w:r>
+    </w:p>
+    <w:p>
+      <w:pPr>
+        <w:rPr>
+          <w:rFonts w:ascii="Book Antiqua" w:hAnsi="Book Antiqua" w:cs="Calibri"/>
+          <w:sz w:val="32"/>
+          <w:szCs w:val="32"/>
+          <w:lang w:val="ro-RO"/>
+        </w:rPr>
+      </w:pPr>
+    </w:p>
+    <w:p>
+      <w:pPr>
+        <w:rPr>
+          <w:rFonts w:ascii="Book Antiqua" w:hAnsi="Book Antiqua" w:cs="Calibri"/>
+          <w:sz w:val="32"/>
+          <w:szCs w:val="32"/>
+          <w:lang w:val="ro-RO"/>
+        </w:rPr>
+      </w:pPr>
+      <w:r>
+        <w:rPr>
+          <w:rFonts w:ascii="Book Antiqua" w:hAnsi="Book Antiqua" w:cs="Calibri"/>
+          <w:sz w:val="32"/>
+          <w:szCs w:val="32"/>
+          <w:lang w:val="ro-RO"/>
+        </w:rPr>
+        <w:sym w:font="Wingdings" w:char="F0E0"/>
+      </w:r>
+      <w:r>
+        <w:rPr>
+          <w:rFonts w:ascii="Book Antiqua" w:hAnsi="Book Antiqua" w:cs="Calibri"/>
+          <w:b/>
+          <w:sz w:val="32"/>
+          <w:szCs w:val="32"/>
+          <w:lang w:val="ro-RO"/>
+        </w:rPr>
+        <w:t>Modul pentru a face toggle ferestrelor de creare/stergere/informare</w:t>
+      </w:r>
+      <w:r>
+        <w:rPr>
+          <w:rFonts w:ascii="Book Antiqua" w:hAnsi="Book Antiqua" w:cs="Calibri"/>
+          <w:b/>
+          <w:sz w:val="32"/>
+          <w:szCs w:val="32"/>
+          <w:lang w:val="ro-RO"/>
+        </w:rPr>
+        <w:t>:</w:t>
+      </w:r>
+    </w:p>
+    <w:p>
+      <w:pPr>
+        <w:rPr>
+          <w:rFonts w:ascii="Book Antiqua" w:hAnsi="Book Antiqua" w:cs="Calibri"/>
+          <w:sz w:val="32"/>
+          <w:szCs w:val="32"/>
+          <w:lang w:val="ro-RO"/>
+        </w:rPr>
+      </w:pPr>
+      <w:r>
+        <w:rPr>
+          <w:rFonts w:ascii="Book Antiqua" w:hAnsi="Book Antiqua" w:cs="Calibri"/>
+          <w:sz w:val="32"/>
+          <w:szCs w:val="32"/>
+          <w:lang w:val="ro-RO"/>
+        </w:rPr>
+        <w:tab/>
+      </w:r>
+      <w:r>
+        <w:rPr>
+          <w:rFonts w:ascii="Book Antiqua" w:hAnsi="Book Antiqua" w:cs="Calibri"/>
+          <w:sz w:val="32"/>
+          <w:szCs w:val="32"/>
+          <w:lang w:val="ro-RO"/>
+        </w:rPr>
+        <w:t>~</w:t>
+      </w:r>
+      <w:r>
+        <w:rPr>
+          <w:rFonts w:ascii="Book Antiqua" w:hAnsi="Book Antiqua" w:cs="Calibri"/>
+          <w:sz w:val="32"/>
+          <w:szCs w:val="32"/>
+          <w:lang w:val="ro-RO"/>
+        </w:rPr>
+        <w:t>Folosind javascript, manipularea elementelor html din dom se realizeaza usor, ferestrele sunt ascunse, prin un simplu click este apelata o functie ce va face handling actiunii si va afisa/ascunde fereastra respectiva daca aceasta este ascunsa/afisata.</w:t>
+      </w:r>
+    </w:p>
+    <w:p>
+      <w:pPr>
+        <w:rPr>
+          <w:rFonts w:ascii="Book Antiqua" w:hAnsi="Book Antiqua" w:cs="Calibri"/>
+          <w:sz w:val="32"/>
+          <w:szCs w:val="32"/>
+          <w:lang w:val="ro-RO"/>
+        </w:rPr>
+      </w:pPr>
+    </w:p>
+    <w:p>
+      <w:pPr>
+        <w:rPr>
+          <w:rFonts w:ascii="Book Antiqua" w:hAnsi="Book Antiqua" w:cs="Calibri"/>
+          <w:sz w:val="32"/>
+          <w:szCs w:val="32"/>
+          <w:lang w:val="ro-RO"/>
+        </w:rPr>
+      </w:pPr>
+      <w:r>
+        <w:rPr>
+          <w:rFonts w:ascii="Book Antiqua" w:hAnsi="Book Antiqua" w:cs="Calibri"/>
+          <w:sz w:val="32"/>
+          <w:szCs w:val="32"/>
+          <w:lang w:val="ro-RO"/>
+        </w:rPr>
+        <w:sym w:font="Wingdings" w:char="F0E0"/>
+      </w:r>
+      <w:r>
+        <w:rPr>
+          <w:rFonts w:ascii="Book Antiqua" w:hAnsi="Book Antiqua" w:cs="Calibri"/>
+          <w:b/>
+          <w:sz w:val="32"/>
+          <w:szCs w:val="32"/>
+          <w:lang w:val="ro-RO"/>
+        </w:rPr>
+        <w:t>Modul pentru importarea comenzilor SQL aferente crearii unei scheme de baza de date</w:t>
+      </w:r>
+      <w:r>
+        <w:rPr>
+          <w:rFonts w:ascii="Book Antiqua" w:hAnsi="Book Antiqua" w:cs="Calibri"/>
+          <w:b/>
+          <w:sz w:val="32"/>
+          <w:szCs w:val="32"/>
+          <w:lang w:val="ro-RO"/>
+        </w:rPr>
+        <w:t>:</w:t>
+      </w:r>
+    </w:p>
+    <w:p>
+      <w:pPr>
+        <w:rPr>
+          <w:rFonts w:ascii="Book Antiqua" w:hAnsi="Book Antiqua" w:cs="Calibri"/>
+          <w:sz w:val="32"/>
+          <w:szCs w:val="32"/>
+          <w:lang w:val="ro-RO"/>
+        </w:rPr>
+      </w:pPr>
+    </w:p>
+    <w:p>
+      <w:pPr>
+        <w:rPr>
+          <w:rFonts w:ascii="Book Antiqua" w:hAnsi="Book Antiqua" w:cs="Calibri"/>
+          <w:b/>
+          <w:sz w:val="32"/>
+          <w:szCs w:val="32"/>
+          <w:lang w:val="ro-RO"/>
+        </w:rPr>
+      </w:pPr>
+      <w:r>
+        <w:rPr>
+          <w:rFonts w:ascii="Book Antiqua" w:hAnsi="Book Antiqua" w:cs="Calibri"/>
+          <w:sz w:val="32"/>
+          <w:szCs w:val="32"/>
+          <w:lang w:val="ro-RO"/>
+        </w:rPr>
+        <w:tab/>
+      </w:r>
+      <w:r>
+        <w:rPr>
+          <w:rFonts w:ascii="Book Antiqua" w:hAnsi="Book Antiqua" w:cs="Calibri"/>
+          <w:sz w:val="32"/>
+          <w:szCs w:val="32"/>
+          <w:lang w:val="ro-RO"/>
+        </w:rPr>
+        <w:t>~</w:t>
+      </w:r>
+      <w:r>
+        <w:rPr>
+          <w:rFonts w:ascii="Book Antiqua" w:hAnsi="Book Antiqua" w:cs="Calibri"/>
+          <w:sz w:val="32"/>
+          <w:szCs w:val="32"/>
+          <w:lang w:val="ro-RO"/>
+        </w:rPr>
+        <w:t>Prin simpla apasare a unui buton, se deschide o fereastra de unde se poate importa in aplicatie un fisier ce contine comenzi SQL. Aceste comenzi vor fi parsate in javascript si vor fi create tabelele impreuna cu relatiile dintre acestea.</w:t>
+      </w:r>
+    </w:p>
+    <w:p>
+      <w:pPr>
+        <w:rPr>
+          <w:rFonts w:ascii="Book Antiqua" w:hAnsi="Book Antiqua" w:cs="Calibri"/>
+          <w:b/>
+          <w:sz w:val="32"/>
+          <w:szCs w:val="32"/>
+          <w:lang w:val="ro-RO"/>
+        </w:rPr>
+      </w:pPr>
+    </w:p>
+    <w:p>
+      <w:pPr>
         <w:rPr>
           <w:rFonts w:ascii="Book Antiqua" w:hAnsi="Book Antiqua" w:cs="Calibri"/>
           <w:b/>
@@ -3969,6 +4826,15 @@
           <w:sz w:val="32"/>
           <w:szCs w:val="32"/>
         </w:rPr>
+      </w:pPr>
+      <w:r>
+        <w:rPr>
+          <w:rFonts w:ascii="Book Antiqua" w:hAnsi="Book Antiqua" w:cs="Calibri"/>
+          <w:b/>
+          <w:noProof/>
+          <w:sz w:val="32"/>
+          <w:szCs w:val="32"/>
+        </w:rPr>
         <w:t>b</w:t>
       </w:r>
       <w:r>
@@ -4011,14 +4877,23 @@
           <w:szCs w:val="32"/>
         </w:rPr>
       </w:pPr>
-      <w:r>
-        <w:rPr>
-          <w:rFonts w:ascii="Book Antiqua" w:hAnsi="Book Antiqua" w:cs="Calibri"/>
-          <w:b/>
+    </w:p>
+    <w:p>
+      <w:pPr>
+        <w:rPr>
+          <w:rFonts w:ascii="Book Antiqua" w:hAnsi="Book Antiqua" w:cs="Calibri"/>
           <w:noProof/>
           <w:sz w:val="32"/>
           <w:szCs w:val="32"/>
-          <w:lang w:val="es-ES"/>
+        </w:rPr>
+      </w:pPr>
+      <w:r>
+        <w:rPr>
+          <w:rFonts w:ascii="Book Antiqua" w:hAnsi="Book Antiqua" w:cs="Calibri"/>
+          <w:b/>
+          <w:noProof/>
+          <w:sz w:val="32"/>
+          <w:szCs w:val="32"/>
         </w:rPr>
         <w:t>c</w:t>
       </w:r>
@@ -4029,7 +4904,6 @@
           <w:noProof/>
           <w:sz w:val="32"/>
           <w:szCs w:val="32"/>
-          <w:lang w:val="es-ES"/>
         </w:rPr>
         <w:t>.</w:t>
       </w:r>
@@ -4040,7 +4914,6 @@
           <w:noProof/>
           <w:sz w:val="32"/>
           <w:szCs w:val="32"/>
-          <w:lang w:val="es-ES"/>
         </w:rPr>
         <w:t>Diagrame de activitate</w:t>
       </w:r>
@@ -4051,15 +4924,14 @@
           <w:noProof/>
           <w:sz w:val="32"/>
           <w:szCs w:val="32"/>
-          <w:lang w:val="es-ES"/>
         </w:rPr>
         <w:t>:</w:t>
       </w:r>
     </w:p>
     <w:sectPr>
-      <w:footerReference w:type="default" r:id="rId9"/>
-      <w:headerReference w:type="first" r:id="rId10"/>
-      <w:footerReference w:type="first" r:id="rId11"/>
+      <w:footerReference w:type="default" r:id="rId10"/>
+      <w:headerReference w:type="first" r:id="rId11"/>
+      <w:footerReference w:type="first" r:id="rId12"/>
       <w:pgSz w:w="12240" w:h="15840"/>
       <w:pgMar w:top="1440" w:right="1440" w:bottom="1440" w:left="1440" w:header="720" w:footer="1008" w:gutter="0"/>
       <w:cols w:space="720"/>
@@ -4129,7 +5001,7 @@
           <w:rPr>
             <w:noProof/>
           </w:rPr>
-          <w:t>2</w:t>
+          <w:t>10</w:t>
         </w:r>
         <w:r>
           <w:rPr>
@@ -4949,7 +5821,7 @@
   <w:abstractNum w:abstractNumId="7">
     <w:nsid w:val="4C645B59"/>
     <w:multiLevelType w:val="hybridMultilevel"/>
-    <w:tmpl w:val="2C169FB8"/>
+    <w:tmpl w:val="03A4EB62"/>
     <w:lvl w:ilvl="0" w:tplc="0409000F">
       <w:start w:val="1"/>
       <w:numFmt w:val="decimal"/>
@@ -4971,32 +5843,42 @@
         <w:ind w:left="1440" w:hanging="360"/>
       </w:pPr>
     </w:lvl>
-    <w:lvl w:ilvl="2" w:tplc="0409001B" w:tentative="1">
-      <w:start w:val="1"/>
-      <w:numFmt w:val="lowerRoman"/>
-      <w:lvlText w:val="%3."/>
-      <w:lvlJc w:val="right"/>
-      <w:pPr>
-        <w:ind w:left="2160" w:hanging="180"/>
-      </w:pPr>
-    </w:lvl>
-    <w:lvl w:ilvl="3" w:tplc="0409000F" w:tentative="1">
-      <w:start w:val="1"/>
-      <w:numFmt w:val="decimal"/>
-      <w:lvlText w:val="%4."/>
+    <w:lvl w:ilvl="2" w:tplc="7436A00E">
+      <w:start w:val="1"/>
+      <w:numFmt w:val="bullet"/>
+      <w:lvlText w:val=""/>
+      <w:lvlJc w:val="left"/>
+      <w:pPr>
+        <w:ind w:left="2340" w:hanging="360"/>
+      </w:pPr>
+      <w:rPr>
+        <w:rFonts w:ascii="Wingdings" w:eastAsiaTheme="minorEastAsia" w:hAnsi="Wingdings" w:cs="Calibri" w:hint="default"/>
+        <w:b w:val="0"/>
+      </w:rPr>
+    </w:lvl>
+    <w:lvl w:ilvl="3" w:tplc="A06240F6">
+      <w:start w:val="1"/>
+      <w:numFmt w:val="bullet"/>
+      <w:lvlText w:val="-"/>
       <w:lvlJc w:val="left"/>
       <w:pPr>
         <w:ind w:left="2880" w:hanging="360"/>
       </w:pPr>
-    </w:lvl>
-    <w:lvl w:ilvl="4" w:tplc="04090019" w:tentative="1">
-      <w:start w:val="1"/>
-      <w:numFmt w:val="lowerLetter"/>
-      <w:lvlText w:val="%5."/>
+      <w:rPr>
+        <w:rFonts w:ascii="Book Antiqua" w:eastAsiaTheme="minorEastAsia" w:hAnsi="Book Antiqua" w:cs="Calibri" w:hint="default"/>
+      </w:rPr>
+    </w:lvl>
+    <w:lvl w:ilvl="4" w:tplc="C7C2E436">
+      <w:start w:val="1"/>
+      <w:numFmt w:val="bullet"/>
+      <w:lvlText w:val=""/>
       <w:lvlJc w:val="left"/>
       <w:pPr>
         <w:ind w:left="3600" w:hanging="360"/>
       </w:pPr>
+      <w:rPr>
+        <w:rFonts w:ascii="Wingdings" w:eastAsiaTheme="minorEastAsia" w:hAnsi="Wingdings" w:cs="Calibri" w:hint="default"/>
+      </w:rPr>
     </w:lvl>
     <w:lvl w:ilvl="5" w:tplc="0409001B" w:tentative="1">
       <w:start w:val="1"/>
@@ -6372,7 +7254,7 @@
 </file>
 
 <file path=customXml/itemProps1.xml><?xml version="1.0" encoding="utf-8"?>
-<ds:datastoreItem xmlns:ds="http://schemas.openxmlformats.org/officeDocument/2006/customXml" ds:itemID="{F552329E-4EAA-4560-96CE-D0C30800D185}">
+<ds:datastoreItem xmlns:ds="http://schemas.openxmlformats.org/officeDocument/2006/customXml" ds:itemID="{A63D31B6-CC22-4726-B6F3-F053A3B1F04A}">
   <ds:schemaRefs>
     <ds:schemaRef ds:uri="http://schemas.openxmlformats.org/officeDocument/2006/bibliography"/>
   </ds:schemaRefs>

</xml_diff>

<commit_message>
adaugare diagrama de activitate la doc
</commit_message>
<xml_diff>
--- a/Arhitectura aplicatiei/Final Document.docx
+++ b/Arhitectura aplicatiei/Final Document.docx
@@ -956,8 +956,6 @@
         </w:rPr>
         <w:t>11</w:t>
       </w:r>
-      <w:bookmarkStart w:id="0" w:name="_GoBack"/>
-      <w:bookmarkEnd w:id="0"/>
     </w:p>
     <w:p>
       <w:pPr>
@@ -10242,6 +10240,50 @@
         <w:rPr>
           <w:rFonts w:ascii="Book Antiqua" w:hAnsi="Book Antiqua" w:cs="Calibri"/>
           <w:b/>
+          <w:sz w:val="32"/>
+          <w:szCs w:val="32"/>
+          <w:lang w:val="ro-RO"/>
+        </w:rPr>
+      </w:pPr>
+    </w:p>
+    <w:p>
+      <w:pPr>
+        <w:rPr>
+          <w:rFonts w:ascii="Book Antiqua" w:hAnsi="Book Antiqua" w:cs="Calibri"/>
+          <w:b/>
+          <w:sz w:val="32"/>
+          <w:szCs w:val="32"/>
+          <w:lang w:val="ro-RO"/>
+        </w:rPr>
+      </w:pPr>
+    </w:p>
+    <w:p>
+      <w:pPr>
+        <w:rPr>
+          <w:rFonts w:ascii="Book Antiqua" w:hAnsi="Book Antiqua" w:cs="Calibri"/>
+          <w:b/>
+          <w:sz w:val="32"/>
+          <w:szCs w:val="32"/>
+          <w:lang w:val="ro-RO"/>
+        </w:rPr>
+      </w:pPr>
+    </w:p>
+    <w:p>
+      <w:pPr>
+        <w:rPr>
+          <w:rFonts w:ascii="Book Antiqua" w:hAnsi="Book Antiqua" w:cs="Calibri"/>
+          <w:b/>
+          <w:sz w:val="32"/>
+          <w:szCs w:val="32"/>
+          <w:lang w:val="ro-RO"/>
+        </w:rPr>
+      </w:pPr>
+    </w:p>
+    <w:p>
+      <w:pPr>
+        <w:rPr>
+          <w:rFonts w:ascii="Book Antiqua" w:hAnsi="Book Antiqua" w:cs="Calibri"/>
+          <w:b/>
           <w:noProof/>
           <w:sz w:val="32"/>
           <w:szCs w:val="32"/>
@@ -10364,6 +10406,7 @@
           <w:sz w:val="32"/>
           <w:szCs w:val="32"/>
         </w:rPr>
+        <w:lastRenderedPageBreak/>
         <w:t>User:</w:t>
       </w:r>
     </w:p>
@@ -10408,18 +10451,7 @@
           <w:szCs w:val="32"/>
           <w:lang w:val="es-ES"/>
         </w:rPr>
-        <w:t xml:space="preserve">De asemenea poate </w:t>
-      </w:r>
-      <w:r>
-        <w:rPr>
-          <w:rFonts w:ascii="Book Antiqua" w:hAnsi="Book Antiqua" w:cs="Calibri"/>
-          <w:noProof/>
-          <w:sz w:val="32"/>
-          <w:szCs w:val="32"/>
-          <w:lang w:val="es-ES"/>
-        </w:rPr>
-        <w:lastRenderedPageBreak/>
-        <w:t>crea si prin utilizarea input text-u</w:t>
+        <w:t>De asemenea poate crea si prin utilizarea input text-u</w:t>
       </w:r>
       <w:r>
         <w:rPr>
@@ -10692,6 +10724,7 @@
     </w:p>
     <w:p>
       <w:pPr>
+        <w:pStyle w:val="ListParagraph"/>
         <w:rPr>
           <w:rFonts w:ascii="Book Antiqua" w:hAnsi="Book Antiqua" w:cs="Calibri"/>
           <w:noProof/>
@@ -10700,7 +10733,69 @@
           <w:lang w:val="es-ES"/>
         </w:rPr>
       </w:pPr>
-      <w:r>
+    </w:p>
+    <w:p>
+      <w:pPr>
+        <w:pStyle w:val="ListParagraph"/>
+        <w:rPr>
+          <w:rFonts w:ascii="Book Antiqua" w:hAnsi="Book Antiqua" w:cs="Calibri"/>
+          <w:noProof/>
+          <w:sz w:val="32"/>
+          <w:szCs w:val="32"/>
+          <w:lang w:val="es-ES"/>
+        </w:rPr>
+      </w:pPr>
+    </w:p>
+    <w:p>
+      <w:pPr>
+        <w:pStyle w:val="ListParagraph"/>
+        <w:rPr>
+          <w:rFonts w:ascii="Book Antiqua" w:hAnsi="Book Antiqua" w:cs="Calibri"/>
+          <w:noProof/>
+          <w:sz w:val="32"/>
+          <w:szCs w:val="32"/>
+          <w:lang w:val="es-ES"/>
+        </w:rPr>
+      </w:pPr>
+    </w:p>
+    <w:p>
+      <w:pPr>
+        <w:pStyle w:val="ListParagraph"/>
+        <w:rPr>
+          <w:rFonts w:ascii="Book Antiqua" w:hAnsi="Book Antiqua" w:cs="Calibri"/>
+          <w:noProof/>
+          <w:sz w:val="32"/>
+          <w:szCs w:val="32"/>
+          <w:lang w:val="es-ES"/>
+        </w:rPr>
+      </w:pPr>
+    </w:p>
+    <w:p>
+      <w:pPr>
+        <w:pStyle w:val="ListParagraph"/>
+        <w:rPr>
+          <w:rFonts w:ascii="Book Antiqua" w:hAnsi="Book Antiqua" w:cs="Calibri"/>
+          <w:noProof/>
+          <w:sz w:val="32"/>
+          <w:szCs w:val="32"/>
+          <w:lang w:val="es-ES"/>
+        </w:rPr>
+      </w:pPr>
+    </w:p>
+    <w:p>
+      <w:pPr>
+        <w:pStyle w:val="ListParagraph"/>
+        <w:rPr>
+          <w:rFonts w:ascii="Book Antiqua" w:hAnsi="Book Antiqua" w:cs="Calibri"/>
+          <w:noProof/>
+          <w:sz w:val="32"/>
+          <w:szCs w:val="32"/>
+          <w:lang w:val="es-ES"/>
+        </w:rPr>
+      </w:pPr>
+    </w:p>
+    <w:p>
+      <w:pPr>
         <w:rPr>
           <w:rFonts w:ascii="Book Antiqua" w:hAnsi="Book Antiqua" w:cs="Calibri"/>
           <w:b/>
@@ -10709,8 +10804,7 @@
           <w:szCs w:val="32"/>
           <w:lang w:val="es-ES"/>
         </w:rPr>
-        <w:t>c</w:t>
-      </w:r>
+      </w:pPr>
       <w:r>
         <w:rPr>
           <w:rFonts w:ascii="Book Antiqua" w:hAnsi="Book Antiqua" w:cs="Calibri"/>
@@ -10720,7 +10814,8 @@
           <w:szCs w:val="32"/>
           <w:lang w:val="es-ES"/>
         </w:rPr>
-        <w:t>.</w:t>
+        <w:lastRenderedPageBreak/>
+        <w:t>c</w:t>
       </w:r>
       <w:r>
         <w:rPr>
@@ -10731,7 +10826,7 @@
           <w:szCs w:val="32"/>
           <w:lang w:val="es-ES"/>
         </w:rPr>
-        <w:t>Diagrame de activitate</w:t>
+        <w:t>.</w:t>
       </w:r>
       <w:r>
         <w:rPr>
@@ -10742,13 +10837,129 @@
           <w:szCs w:val="32"/>
           <w:lang w:val="es-ES"/>
         </w:rPr>
+        <w:t>Diagrame de activitate</w:t>
+      </w:r>
+      <w:r>
+        <w:rPr>
+          <w:rFonts w:ascii="Book Antiqua" w:hAnsi="Book Antiqua" w:cs="Calibri"/>
+          <w:b/>
+          <w:noProof/>
+          <w:sz w:val="32"/>
+          <w:szCs w:val="32"/>
+          <w:lang w:val="es-ES"/>
+        </w:rPr>
         <w:t>:</w:t>
       </w:r>
     </w:p>
+    <w:p>
+      <w:pPr>
+        <w:rPr>
+          <w:rFonts w:ascii="Book Antiqua" w:hAnsi="Book Antiqua" w:cs="Calibri"/>
+          <w:noProof/>
+          <w:sz w:val="32"/>
+          <w:szCs w:val="32"/>
+          <w:lang w:val="es-ES"/>
+        </w:rPr>
+      </w:pPr>
+      <w:r>
+        <w:rPr>
+          <w:rFonts w:ascii="Book Antiqua" w:hAnsi="Book Antiqua" w:cs="Calibri"/>
+          <w:noProof/>
+          <w:sz w:val="32"/>
+          <w:szCs w:val="32"/>
+          <w:lang w:val="ro-RO" w:eastAsia="ro-RO"/>
+        </w:rPr>
+        <w:drawing>
+          <wp:inline distT="0" distB="0" distL="0" distR="0">
+            <wp:extent cx="5943600" cy="4107180"/>
+            <wp:effectExtent l="0" t="0" r="0" b="0"/>
+            <wp:docPr id="1" name="Picture 1"/>
+            <wp:cNvGraphicFramePr>
+              <a:graphicFrameLocks xmlns:a="http://schemas.openxmlformats.org/drawingml/2006/main" noChangeAspect="1"/>
+            </wp:cNvGraphicFramePr>
+            <a:graphic xmlns:a="http://schemas.openxmlformats.org/drawingml/2006/main">
+              <a:graphicData uri="http://schemas.openxmlformats.org/drawingml/2006/picture">
+                <pic:pic xmlns:pic="http://schemas.openxmlformats.org/drawingml/2006/picture">
+                  <pic:nvPicPr>
+                    <pic:cNvPr id="0" name="DASER ACTIVITY DIAGRAM white.png"/>
+                    <pic:cNvPicPr/>
+                  </pic:nvPicPr>
+                  <pic:blipFill>
+                    <a:blip r:embed="rId11" cstate="print">
+                      <a:extLst>
+                        <a:ext uri="{28A0092B-C50C-407E-A947-70E740481C1C}">
+                          <a14:useLocalDpi xmlns:a14="http://schemas.microsoft.com/office/drawing/2010/main" val="0"/>
+                        </a:ext>
+                      </a:extLst>
+                    </a:blip>
+                    <a:stretch>
+                      <a:fillRect/>
+                    </a:stretch>
+                  </pic:blipFill>
+                  <pic:spPr>
+                    <a:xfrm>
+                      <a:off x="0" y="0"/>
+                      <a:ext cx="5943600" cy="4107180"/>
+                    </a:xfrm>
+                    <a:prstGeom prst="rect">
+                      <a:avLst/>
+                    </a:prstGeom>
+                  </pic:spPr>
+                </pic:pic>
+              </a:graphicData>
+            </a:graphic>
+          </wp:inline>
+        </w:drawing>
+      </w:r>
+    </w:p>
+    <w:p>
+      <w:pPr>
+        <w:rPr>
+          <w:rFonts w:ascii="Book Antiqua" w:hAnsi="Book Antiqua" w:cs="Calibri"/>
+          <w:noProof/>
+          <w:sz w:val="32"/>
+          <w:szCs w:val="32"/>
+          <w:lang w:val="es-ES"/>
+        </w:rPr>
+      </w:pPr>
+      <w:r>
+        <w:rPr>
+          <w:rFonts w:ascii="Book Antiqua" w:hAnsi="Book Antiqua" w:cs="Calibri"/>
+          <w:noProof/>
+          <w:sz w:val="32"/>
+          <w:szCs w:val="32"/>
+          <w:lang w:val="es-ES"/>
+        </w:rPr>
+        <w:t xml:space="preserve">In aceasta diagrama se pot observa activitatile pe care utilizatorul le poate face pe aplicatia Daser. Comenzile utilizatorului sunt de doua tipuri, prin comenzi de tip text el poate crea tabele sau relatii intre acestea, de asemenea le poate sterge. </w:t>
+      </w:r>
+      <w:r>
+        <w:rPr>
+          <w:rFonts w:ascii="Book Antiqua" w:hAnsi="Book Antiqua" w:cs="Calibri"/>
+          <w:noProof/>
+          <w:sz w:val="32"/>
+          <w:szCs w:val="32"/>
+          <w:lang w:val="es-ES"/>
+        </w:rPr>
+        <w:t xml:space="preserve">Utilizatorul poate face aceste actiuni si cu ajutorul unor butoane, si prin completarea unor informatii in diferite meniuri. Aceasta aplicatie ii ofera utilizatorului si o fereastra de informare la care acesta poate ajunge printr-un singur click pe butonul de info, posibilitatea de a exporta in formatul SVG schema de baza de date creata, cat si exportarea comenzilor SQL intr-un fisier local pentru a putea recrea baza de date fizic. Utilizatorul poate </w:t>
+      </w:r>
+      <w:r>
+        <w:rPr>
+          <w:rFonts w:ascii="Book Antiqua" w:hAnsi="Book Antiqua" w:cs="Calibri"/>
+          <w:noProof/>
+          <w:sz w:val="32"/>
+          <w:szCs w:val="32"/>
+          <w:lang w:val="es-ES"/>
+        </w:rPr>
+        <w:lastRenderedPageBreak/>
+        <w:t>importa fisiere text cu comenzi SQL ce creaza tabele si relatii intre ele.</w:t>
+      </w:r>
+      <w:bookmarkStart w:id="0" w:name="_GoBack"/>
+      <w:bookmarkEnd w:id="0"/>
+    </w:p>
     <w:sectPr>
-      <w:footerReference w:type="default" r:id="rId11"/>
-      <w:headerReference w:type="first" r:id="rId12"/>
-      <w:footerReference w:type="first" r:id="rId13"/>
+      <w:footerReference w:type="default" r:id="rId12"/>
+      <w:headerReference w:type="first" r:id="rId13"/>
+      <w:footerReference w:type="first" r:id="rId14"/>
       <w:pgSz w:w="12240" w:h="15840"/>
       <w:pgMar w:top="1440" w:right="1440" w:bottom="1440" w:left="1440" w:header="720" w:footer="1008" w:gutter="0"/>
       <w:cols w:space="720"/>
@@ -10818,7 +11029,7 @@
           <w:rPr>
             <w:noProof/>
           </w:rPr>
-          <w:t>2</w:t>
+          <w:t>12</w:t>
         </w:r>
         <w:r>
           <w:rPr>
@@ -13071,7 +13282,7 @@
 </file>
 
 <file path=customXml/itemProps1.xml><?xml version="1.0" encoding="utf-8"?>
-<ds:datastoreItem xmlns:ds="http://schemas.openxmlformats.org/officeDocument/2006/customXml" ds:itemID="{07E3D1D8-C464-4CF1-B52D-CCB24D2C2F18}">
+<ds:datastoreItem xmlns:ds="http://schemas.openxmlformats.org/officeDocument/2006/customXml" ds:itemID="{CB15E460-FC8B-4761-AEF3-C42F19C5B99D}">
   <ds:schemaRefs>
     <ds:schemaRef ds:uri="http://schemas.openxmlformats.org/officeDocument/2006/bibliography"/>
   </ds:schemaRefs>

</xml_diff>